<commit_message>
Further development of the website
</commit_message>
<xml_diff>
--- a/abstract.docx
+++ b/abstract.docx
@@ -62,7 +62,7 @@
         </w:rPr>
         <w:t xml:space="preserve">Contact Information: </w:t>
       </w:r>
-      <w:hyperlink r:id="rId4" w:history="1">
+      <w:hyperlink r:id="rId5" w:history="1">
         <w:r>
           <w:rPr>
             <w:rStyle w:val="Hyperlink"/>
@@ -77,7 +77,7 @@
         </w:rPr>
         <w:t xml:space="preserve">, </w:t>
       </w:r>
-      <w:hyperlink r:id="rId5" w:history="1">
+      <w:hyperlink r:id="rId6" w:history="1">
         <w:r>
           <w:rPr>
             <w:rStyle w:val="Hyperlink"/>
@@ -244,8 +244,6 @@
         </w:rPr>
         <w:t xml:space="preserve"> The validation accuracies fluctuated a lot from the lack of data, and it seems that the model did not generalize well to new examples.</w:t>
       </w:r>
-      <w:bookmarkStart w:id="0" w:name="_GoBack"/>
-      <w:bookmarkEnd w:id="0"/>
       <w:r>
         <w:rPr>
           <w:rFonts w:ascii="Times" w:eastAsia="Times New Roman" w:hAnsi="Times" w:cs="Times New Roman"/>
@@ -280,10 +278,805 @@
           <w:rFonts w:ascii="Times" w:eastAsia="Times New Roman" w:hAnsi="Times" w:cs="Times New Roman"/>
           <w:noProof/>
         </w:rPr>
+        <mc:AlternateContent>
+          <mc:Choice Requires="wpg">
+            <w:drawing>
+              <wp:anchor distT="0" distB="0" distL="114300" distR="114300" simplePos="0" relativeHeight="251659264" behindDoc="0" locked="0" layoutInCell="1" allowOverlap="1" wp14:anchorId="20562A1C" wp14:editId="283C4AA4">
+                <wp:simplePos x="0" y="0"/>
+                <wp:positionH relativeFrom="column">
+                  <wp:posOffset>4552950</wp:posOffset>
+                </wp:positionH>
+                <wp:positionV relativeFrom="paragraph">
+                  <wp:posOffset>1565275</wp:posOffset>
+                </wp:positionV>
+                <wp:extent cx="1973580" cy="787400"/>
+                <wp:effectExtent l="0" t="0" r="0" b="0"/>
+                <wp:wrapNone/>
+                <wp:docPr id="2" name="Group 2"/>
+                <wp:cNvGraphicFramePr/>
+                <a:graphic xmlns:a="http://schemas.openxmlformats.org/drawingml/2006/main">
+                  <a:graphicData uri="http://schemas.microsoft.com/office/word/2010/wordprocessingGroup">
+                    <wpg:wgp>
+                      <wpg:cNvGrpSpPr/>
+                      <wpg:grpSpPr>
+                        <a:xfrm>
+                          <a:off x="0" y="0"/>
+                          <a:ext cx="1973580" cy="787400"/>
+                          <a:chOff x="0" y="0"/>
+                          <a:chExt cx="1973722" cy="787475"/>
+                        </a:xfrm>
+                      </wpg:grpSpPr>
+                      <wpg:grpSp>
+                        <wpg:cNvPr id="13" name="Group 13"/>
+                        <wpg:cNvGrpSpPr/>
+                        <wpg:grpSpPr>
+                          <a:xfrm>
+                            <a:off x="0" y="30480"/>
+                            <a:ext cx="91443" cy="562525"/>
+                            <a:chOff x="0" y="0"/>
+                            <a:chExt cx="91443" cy="562525"/>
+                          </a:xfrm>
+                        </wpg:grpSpPr>
+                        <wps:wsp>
+                          <wps:cNvPr id="9" name="Rectangle 9"/>
+                          <wps:cNvSpPr/>
+                          <wps:spPr>
+                            <a:xfrm>
+                              <a:off x="4273" y="0"/>
+                              <a:ext cx="87170" cy="92507"/>
+                            </a:xfrm>
+                            <a:prstGeom prst="rect">
+                              <a:avLst/>
+                            </a:prstGeom>
+                            <a:solidFill>
+                              <a:srgbClr val="1E7FD0"/>
+                            </a:solidFill>
+                            <a:ln w="3175">
+                              <a:solidFill>
+                                <a:schemeClr val="tx1"/>
+                              </a:solidFill>
+                            </a:ln>
+                          </wps:spPr>
+                          <wps:style>
+                            <a:lnRef idx="2">
+                              <a:schemeClr val="accent1">
+                                <a:shade val="50000"/>
+                              </a:schemeClr>
+                            </a:lnRef>
+                            <a:fillRef idx="1">
+                              <a:schemeClr val="accent1"/>
+                            </a:fillRef>
+                            <a:effectRef idx="0">
+                              <a:schemeClr val="accent1"/>
+                            </a:effectRef>
+                            <a:fontRef idx="minor">
+                              <a:schemeClr val="lt1"/>
+                            </a:fontRef>
+                          </wps:style>
+                          <wps:bodyPr rot="0" spcFirstLastPara="0" vertOverflow="overflow" horzOverflow="overflow" vert="horz" wrap="square" lIns="91440" tIns="45720" rIns="91440" bIns="45720" numCol="1" spcCol="0" rtlCol="0" fromWordArt="0" anchor="ctr" anchorCtr="0" forceAA="0" compatLnSpc="1">
+                            <a:prstTxWarp prst="textNoShape">
+                              <a:avLst/>
+                            </a:prstTxWarp>
+                            <a:noAutofit/>
+                          </wps:bodyPr>
+                        </wps:wsp>
+                        <wps:wsp>
+                          <wps:cNvPr id="10" name="Rectangle 10"/>
+                          <wps:cNvSpPr/>
+                          <wps:spPr>
+                            <a:xfrm>
+                              <a:off x="0" y="153824"/>
+                              <a:ext cx="87170" cy="92507"/>
+                            </a:xfrm>
+                            <a:prstGeom prst="rect">
+                              <a:avLst/>
+                            </a:prstGeom>
+                            <a:solidFill>
+                              <a:srgbClr val="6ED6F6"/>
+                            </a:solidFill>
+                            <a:ln w="3175">
+                              <a:solidFill>
+                                <a:schemeClr val="tx1"/>
+                              </a:solidFill>
+                            </a:ln>
+                          </wps:spPr>
+                          <wps:style>
+                            <a:lnRef idx="2">
+                              <a:schemeClr val="accent1">
+                                <a:shade val="50000"/>
+                              </a:schemeClr>
+                            </a:lnRef>
+                            <a:fillRef idx="1">
+                              <a:schemeClr val="accent1"/>
+                            </a:fillRef>
+                            <a:effectRef idx="0">
+                              <a:schemeClr val="accent1"/>
+                            </a:effectRef>
+                            <a:fontRef idx="minor">
+                              <a:schemeClr val="lt1"/>
+                            </a:fontRef>
+                          </wps:style>
+                          <wps:bodyPr rot="0" spcFirstLastPara="0" vertOverflow="overflow" horzOverflow="overflow" vert="horz" wrap="square" lIns="91440" tIns="45720" rIns="91440" bIns="45720" numCol="1" spcCol="0" rtlCol="0" fromWordArt="0" anchor="ctr" anchorCtr="0" forceAA="0" compatLnSpc="1">
+                            <a:prstTxWarp prst="textNoShape">
+                              <a:avLst/>
+                            </a:prstTxWarp>
+                            <a:noAutofit/>
+                          </wps:bodyPr>
+                        </wps:wsp>
+                        <wps:wsp>
+                          <wps:cNvPr id="11" name="Rectangle 11"/>
+                          <wps:cNvSpPr/>
+                          <wps:spPr>
+                            <a:xfrm>
+                              <a:off x="4273" y="316194"/>
+                              <a:ext cx="87170" cy="92507"/>
+                            </a:xfrm>
+                            <a:prstGeom prst="rect">
+                              <a:avLst/>
+                            </a:prstGeom>
+                            <a:solidFill>
+                              <a:srgbClr val="FA12FF"/>
+                            </a:solidFill>
+                            <a:ln w="3175">
+                              <a:solidFill>
+                                <a:schemeClr val="tx1"/>
+                              </a:solidFill>
+                            </a:ln>
+                          </wps:spPr>
+                          <wps:style>
+                            <a:lnRef idx="2">
+                              <a:schemeClr val="accent1">
+                                <a:shade val="50000"/>
+                              </a:schemeClr>
+                            </a:lnRef>
+                            <a:fillRef idx="1">
+                              <a:schemeClr val="accent1"/>
+                            </a:fillRef>
+                            <a:effectRef idx="0">
+                              <a:schemeClr val="accent1"/>
+                            </a:effectRef>
+                            <a:fontRef idx="minor">
+                              <a:schemeClr val="lt1"/>
+                            </a:fontRef>
+                          </wps:style>
+                          <wps:bodyPr rot="0" spcFirstLastPara="0" vertOverflow="overflow" horzOverflow="overflow" vert="horz" wrap="square" lIns="91440" tIns="45720" rIns="91440" bIns="45720" numCol="1" spcCol="0" rtlCol="0" fromWordArt="0" anchor="ctr" anchorCtr="0" forceAA="0" compatLnSpc="1">
+                            <a:prstTxWarp prst="textNoShape">
+                              <a:avLst/>
+                            </a:prstTxWarp>
+                            <a:noAutofit/>
+                          </wps:bodyPr>
+                        </wps:wsp>
+                        <wps:wsp>
+                          <wps:cNvPr id="12" name="Rectangle 12"/>
+                          <wps:cNvSpPr/>
+                          <wps:spPr>
+                            <a:xfrm>
+                              <a:off x="0" y="470018"/>
+                              <a:ext cx="87170" cy="92507"/>
+                            </a:xfrm>
+                            <a:prstGeom prst="rect">
+                              <a:avLst/>
+                            </a:prstGeom>
+                            <a:solidFill>
+                              <a:srgbClr val="E23000"/>
+                            </a:solidFill>
+                            <a:ln w="3175">
+                              <a:solidFill>
+                                <a:schemeClr val="tx1"/>
+                              </a:solidFill>
+                            </a:ln>
+                          </wps:spPr>
+                          <wps:style>
+                            <a:lnRef idx="2">
+                              <a:schemeClr val="accent1">
+                                <a:shade val="50000"/>
+                              </a:schemeClr>
+                            </a:lnRef>
+                            <a:fillRef idx="1">
+                              <a:schemeClr val="accent1"/>
+                            </a:fillRef>
+                            <a:effectRef idx="0">
+                              <a:schemeClr val="accent1"/>
+                            </a:effectRef>
+                            <a:fontRef idx="minor">
+                              <a:schemeClr val="lt1"/>
+                            </a:fontRef>
+                          </wps:style>
+                          <wps:bodyPr rot="0" spcFirstLastPara="0" vertOverflow="overflow" horzOverflow="overflow" vert="horz" wrap="square" lIns="91440" tIns="45720" rIns="91440" bIns="45720" numCol="1" spcCol="0" rtlCol="0" fromWordArt="0" anchor="ctr" anchorCtr="0" forceAA="0" compatLnSpc="1">
+                            <a:prstTxWarp prst="textNoShape">
+                              <a:avLst/>
+                            </a:prstTxWarp>
+                            <a:noAutofit/>
+                          </wps:bodyPr>
+                        </wps:wsp>
+                      </wpg:grpSp>
+                      <wps:wsp>
+                        <wps:cNvPr id="217" name="Text Box 2"/>
+                        <wps:cNvSpPr txBox="1">
+                          <a:spLocks noChangeArrowheads="1"/>
+                        </wps:cNvSpPr>
+                        <wps:spPr bwMode="auto">
+                          <a:xfrm>
+                            <a:off x="34290" y="0"/>
+                            <a:ext cx="1935622" cy="177875"/>
+                          </a:xfrm>
+                          <a:prstGeom prst="rect">
+                            <a:avLst/>
+                          </a:prstGeom>
+                          <a:noFill/>
+                          <a:ln w="9525">
+                            <a:noFill/>
+                            <a:miter lim="800000"/>
+                            <a:headEnd/>
+                            <a:tailEnd/>
+                          </a:ln>
+                        </wps:spPr>
+                        <wps:txbx>
+                          <w:txbxContent>
+                            <w:p>
+                              <w:pPr>
+                                <w:rPr>
+                                  <w:sz w:val="10"/>
+                                  <w:szCs w:val="10"/>
+                                </w:rPr>
+                              </w:pPr>
+                              <w:r>
+                                <w:rPr>
+                                  <w:sz w:val="10"/>
+                                  <w:szCs w:val="10"/>
+                                </w:rPr>
+                                <w:t xml:space="preserve">Adam Optimizer with Dense(16) inserted at </w:t>
+                              </w:r>
+                              <w:r>
+                                <w:rPr>
+                                  <w:i/>
+                                  <w:sz w:val="10"/>
+                                  <w:szCs w:val="10"/>
+                                </w:rPr>
+                                <w:t>k</w:t>
+                              </w:r>
+                            </w:p>
+                          </w:txbxContent>
+                        </wps:txbx>
+                        <wps:bodyPr rot="0" vert="horz" wrap="square" lIns="91440" tIns="45720" rIns="91440" bIns="45720" anchor="t" anchorCtr="0">
+                          <a:noAutofit/>
+                        </wps:bodyPr>
+                      </wps:wsp>
+                      <wps:wsp>
+                        <wps:cNvPr id="15" name="Text Box 2"/>
+                        <wps:cNvSpPr txBox="1">
+                          <a:spLocks noChangeArrowheads="1"/>
+                        </wps:cNvSpPr>
+                        <wps:spPr bwMode="auto">
+                          <a:xfrm>
+                            <a:off x="38100" y="152400"/>
+                            <a:ext cx="1935622" cy="177875"/>
+                          </a:xfrm>
+                          <a:prstGeom prst="rect">
+                            <a:avLst/>
+                          </a:prstGeom>
+                          <a:noFill/>
+                          <a:ln w="9525">
+                            <a:noFill/>
+                            <a:miter lim="800000"/>
+                            <a:headEnd/>
+                            <a:tailEnd/>
+                          </a:ln>
+                        </wps:spPr>
+                        <wps:txbx>
+                          <w:txbxContent>
+                            <w:p>
+                              <w:pPr>
+                                <w:rPr>
+                                  <w:sz w:val="10"/>
+                                  <w:szCs w:val="10"/>
+                                </w:rPr>
+                              </w:pPr>
+                              <w:r>
+                                <w:rPr>
+                                  <w:sz w:val="10"/>
+                                  <w:szCs w:val="10"/>
+                                </w:rPr>
+                                <w:t>Adam Optimizer</w:t>
+                              </w:r>
+                            </w:p>
+                          </w:txbxContent>
+                        </wps:txbx>
+                        <wps:bodyPr rot="0" vert="horz" wrap="square" lIns="91440" tIns="45720" rIns="91440" bIns="45720" anchor="t" anchorCtr="0">
+                          <a:noAutofit/>
+                        </wps:bodyPr>
+                      </wps:wsp>
+                      <wps:wsp>
+                        <wps:cNvPr id="16" name="Text Box 2"/>
+                        <wps:cNvSpPr txBox="1">
+                          <a:spLocks noChangeArrowheads="1"/>
+                        </wps:cNvSpPr>
+                        <wps:spPr bwMode="auto">
+                          <a:xfrm>
+                            <a:off x="34290" y="304800"/>
+                            <a:ext cx="1476796" cy="177800"/>
+                          </a:xfrm>
+                          <a:prstGeom prst="rect">
+                            <a:avLst/>
+                          </a:prstGeom>
+                          <a:noFill/>
+                          <a:ln w="9525">
+                            <a:noFill/>
+                            <a:miter lim="800000"/>
+                            <a:headEnd/>
+                            <a:tailEnd/>
+                          </a:ln>
+                        </wps:spPr>
+                        <wps:txbx>
+                          <w:txbxContent>
+                            <w:p>
+                              <w:pPr>
+                                <w:rPr>
+                                  <w:i/>
+                                  <w:sz w:val="10"/>
+                                  <w:szCs w:val="10"/>
+                                </w:rPr>
+                              </w:pPr>
+                              <w:proofErr w:type="spellStart"/>
+                              <w:r>
+                                <w:rPr>
+                                  <w:sz w:val="10"/>
+                                  <w:szCs w:val="10"/>
+                                </w:rPr>
+                                <w:t>AdaGrad</w:t>
+                              </w:r>
+                              <w:proofErr w:type="spellEnd"/>
+                              <w:r>
+                                <w:rPr>
+                                  <w:sz w:val="10"/>
+                                  <w:szCs w:val="10"/>
+                                </w:rPr>
+                                <w:t xml:space="preserve"> Optimizer with Dense(16) inserted at </w:t>
+                              </w:r>
+                              <w:r>
+                                <w:rPr>
+                                  <w:i/>
+                                  <w:sz w:val="10"/>
+                                  <w:szCs w:val="10"/>
+                                </w:rPr>
+                                <w:t>k</w:t>
+                              </w:r>
+                            </w:p>
+                          </w:txbxContent>
+                        </wps:txbx>
+                        <wps:bodyPr rot="0" vert="horz" wrap="square" lIns="91440" tIns="45720" rIns="91440" bIns="45720" anchor="t" anchorCtr="0">
+                          <a:noAutofit/>
+                        </wps:bodyPr>
+                      </wps:wsp>
+                      <wps:wsp>
+                        <wps:cNvPr id="17" name="Text Box 2"/>
+                        <wps:cNvSpPr txBox="1">
+                          <a:spLocks noChangeArrowheads="1"/>
+                        </wps:cNvSpPr>
+                        <wps:spPr bwMode="auto">
+                          <a:xfrm>
+                            <a:off x="38100" y="457200"/>
+                            <a:ext cx="1472750" cy="177875"/>
+                          </a:xfrm>
+                          <a:prstGeom prst="rect">
+                            <a:avLst/>
+                          </a:prstGeom>
+                          <a:noFill/>
+                          <a:ln w="9525">
+                            <a:noFill/>
+                            <a:miter lim="800000"/>
+                            <a:headEnd/>
+                            <a:tailEnd/>
+                          </a:ln>
+                        </wps:spPr>
+                        <wps:txbx>
+                          <w:txbxContent>
+                            <w:p>
+                              <w:pPr>
+                                <w:rPr>
+                                  <w:i/>
+                                  <w:sz w:val="10"/>
+                                  <w:szCs w:val="10"/>
+                                </w:rPr>
+                              </w:pPr>
+                              <w:r>
+                                <w:rPr>
+                                  <w:sz w:val="10"/>
+                                  <w:szCs w:val="10"/>
+                                </w:rPr>
+                                <w:t xml:space="preserve">Adam Optimizer with Dropout(0.25) inserted at </w:t>
+                              </w:r>
+                              <w:r>
+                                <w:rPr>
+                                  <w:i/>
+                                  <w:sz w:val="10"/>
+                                  <w:szCs w:val="10"/>
+                                </w:rPr>
+                                <w:t>k</w:t>
+                              </w:r>
+                            </w:p>
+                          </w:txbxContent>
+                        </wps:txbx>
+                        <wps:bodyPr rot="0" vert="horz" wrap="square" lIns="91440" tIns="45720" rIns="91440" bIns="45720" anchor="t" anchorCtr="0">
+                          <a:noAutofit/>
+                        </wps:bodyPr>
+                      </wps:wsp>
+                      <wps:wsp>
+                        <wps:cNvPr id="19" name="Text Box 2"/>
+                        <wps:cNvSpPr txBox="1">
+                          <a:spLocks noChangeArrowheads="1"/>
+                        </wps:cNvSpPr>
+                        <wps:spPr bwMode="auto">
+                          <a:xfrm>
+                            <a:off x="38100" y="609600"/>
+                            <a:ext cx="1472750" cy="177875"/>
+                          </a:xfrm>
+                          <a:prstGeom prst="rect">
+                            <a:avLst/>
+                          </a:prstGeom>
+                          <a:noFill/>
+                          <a:ln w="9525">
+                            <a:noFill/>
+                            <a:miter lim="800000"/>
+                            <a:headEnd/>
+                            <a:tailEnd/>
+                          </a:ln>
+                        </wps:spPr>
+                        <wps:txbx>
+                          <w:txbxContent>
+                            <w:p>
+                              <w:pPr>
+                                <w:rPr>
+                                  <w:i/>
+                                  <w:sz w:val="10"/>
+                                  <w:szCs w:val="10"/>
+                                </w:rPr>
+                              </w:pPr>
+                              <w:r>
+                                <w:rPr>
+                                  <w:sz w:val="10"/>
+                                  <w:szCs w:val="10"/>
+                                </w:rPr>
+                                <w:t>5-Convolutional Layer CNN</w:t>
+                              </w:r>
+                            </w:p>
+                          </w:txbxContent>
+                        </wps:txbx>
+                        <wps:bodyPr rot="0" vert="horz" wrap="square" lIns="91440" tIns="45720" rIns="91440" bIns="45720" anchor="t" anchorCtr="0">
+                          <a:noAutofit/>
+                        </wps:bodyPr>
+                      </wps:wsp>
+                    </wpg:wgp>
+                  </a:graphicData>
+                </a:graphic>
+                <wp14:sizeRelV relativeFrom="margin">
+                  <wp14:pctHeight>0</wp14:pctHeight>
+                </wp14:sizeRelV>
+              </wp:anchor>
+            </w:drawing>
+          </mc:Choice>
+          <mc:Fallback>
+            <w:pict>
+              <v:group w14:anchorId="20562A1C" id="Group 2" o:spid="_x0000_s1026" style="position:absolute;left:0;text-align:left;margin-left:358.5pt;margin-top:123.25pt;width:155.4pt;height:62pt;z-index:251659264;mso-height-relative:margin" coordsize="19737,7874" o:gfxdata="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">
+                <v:group id="Group 13" o:spid="_x0000_s1027" style="position:absolute;top:304;width:914;height:5626" coordsize="914,5625" o:gfxdata="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">
+                  <v:rect id="Rectangle 9" o:spid="_x0000_s1028" style="position:absolute;left:42;width:872;height:925;visibility:visible;mso-wrap-style:square;v-text-anchor:middle" o:gfxdata="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" fillcolor="#1e7fd0" strokecolor="black [3213]" strokeweight=".25pt"/>
+                  <v:rect id="Rectangle 10" o:spid="_x0000_s1029" style="position:absolute;top:1538;width:871;height:925;visibility:visible;mso-wrap-style:square;v-text-anchor:middle" o:gfxdata="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" fillcolor="#6ed6f6" strokecolor="black [3213]" strokeweight=".25pt"/>
+                  <v:rect id="Rectangle 11" o:spid="_x0000_s1030" style="position:absolute;left:42;top:3161;width:872;height:926;visibility:visible;mso-wrap-style:square;v-text-anchor:middle" o:gfxdata="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" fillcolor="#fa12ff" strokecolor="black [3213]" strokeweight=".25pt"/>
+                  <v:rect id="Rectangle 12" o:spid="_x0000_s1031" style="position:absolute;top:4700;width:871;height:925;visibility:visible;mso-wrap-style:square;v-text-anchor:middle" o:gfxdata="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" fillcolor="#e23000" strokecolor="black [3213]" strokeweight=".25pt"/>
+                </v:group>
+                <v:shapetype id="_x0000_t202" coordsize="21600,21600" o:spt="202" path="m,l,21600r21600,l21600,xe">
+                  <v:stroke joinstyle="miter"/>
+                  <v:path gradientshapeok="t" o:connecttype="rect"/>
+                </v:shapetype>
+                <v:shape id="Text Box 2" o:spid="_x0000_s1032" type="#_x0000_t202" style="position:absolute;left:342;width:19357;height:1778;visibility:visible;mso-wrap-style:square;v-text-anchor:top" o:gfxdata="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" filled="f" stroked="f">
+                  <v:textbox>
+                    <w:txbxContent>
+                      <w:p>
+                        <w:pPr>
+                          <w:rPr>
+                            <w:sz w:val="10"/>
+                            <w:szCs w:val="10"/>
+                          </w:rPr>
+                        </w:pPr>
+                        <w:r>
+                          <w:rPr>
+                            <w:sz w:val="10"/>
+                            <w:szCs w:val="10"/>
+                          </w:rPr>
+                          <w:t xml:space="preserve">Adam Optimizer with Dense(16) inserted at </w:t>
+                        </w:r>
+                        <w:r>
+                          <w:rPr>
+                            <w:i/>
+                            <w:sz w:val="10"/>
+                            <w:szCs w:val="10"/>
+                          </w:rPr>
+                          <w:t>k</w:t>
+                        </w:r>
+                      </w:p>
+                    </w:txbxContent>
+                  </v:textbox>
+                </v:shape>
+                <v:shape id="Text Box 2" o:spid="_x0000_s1033" type="#_x0000_t202" style="position:absolute;left:381;top:1524;width:19356;height:1778;visibility:visible;mso-wrap-style:square;v-text-anchor:top" o:gfxdata="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" filled="f" stroked="f">
+                  <v:textbox>
+                    <w:txbxContent>
+                      <w:p>
+                        <w:pPr>
+                          <w:rPr>
+                            <w:sz w:val="10"/>
+                            <w:szCs w:val="10"/>
+                          </w:rPr>
+                        </w:pPr>
+                        <w:r>
+                          <w:rPr>
+                            <w:sz w:val="10"/>
+                            <w:szCs w:val="10"/>
+                          </w:rPr>
+                          <w:t>Adam Optimizer</w:t>
+                        </w:r>
+                      </w:p>
+                    </w:txbxContent>
+                  </v:textbox>
+                </v:shape>
+                <v:shape id="Text Box 2" o:spid="_x0000_s1034" type="#_x0000_t202" style="position:absolute;left:342;top:3048;width:14768;height:1778;visibility:visible;mso-wrap-style:square;v-text-anchor:top" o:gfxdata="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" filled="f" stroked="f">
+                  <v:textbox>
+                    <w:txbxContent>
+                      <w:p>
+                        <w:pPr>
+                          <w:rPr>
+                            <w:i/>
+                            <w:sz w:val="10"/>
+                            <w:szCs w:val="10"/>
+                          </w:rPr>
+                        </w:pPr>
+                        <w:proofErr w:type="spellStart"/>
+                        <w:r>
+                          <w:rPr>
+                            <w:sz w:val="10"/>
+                            <w:szCs w:val="10"/>
+                          </w:rPr>
+                          <w:t>AdaGrad</w:t>
+                        </w:r>
+                        <w:proofErr w:type="spellEnd"/>
+                        <w:r>
+                          <w:rPr>
+                            <w:sz w:val="10"/>
+                            <w:szCs w:val="10"/>
+                          </w:rPr>
+                          <w:t xml:space="preserve"> Optimizer with Dense(16) inserted at </w:t>
+                        </w:r>
+                        <w:r>
+                          <w:rPr>
+                            <w:i/>
+                            <w:sz w:val="10"/>
+                            <w:szCs w:val="10"/>
+                          </w:rPr>
+                          <w:t>k</w:t>
+                        </w:r>
+                      </w:p>
+                    </w:txbxContent>
+                  </v:textbox>
+                </v:shape>
+                <v:shape id="Text Box 2" o:spid="_x0000_s1035" type="#_x0000_t202" style="position:absolute;left:381;top:4572;width:14727;height:1778;visibility:visible;mso-wrap-style:square;v-text-anchor:top" o:gfxdata="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" filled="f" stroked="f">
+                  <v:textbox>
+                    <w:txbxContent>
+                      <w:p>
+                        <w:pPr>
+                          <w:rPr>
+                            <w:i/>
+                            <w:sz w:val="10"/>
+                            <w:szCs w:val="10"/>
+                          </w:rPr>
+                        </w:pPr>
+                        <w:r>
+                          <w:rPr>
+                            <w:sz w:val="10"/>
+                            <w:szCs w:val="10"/>
+                          </w:rPr>
+                          <w:t xml:space="preserve">Adam Optimizer with Dropout(0.25) inserted at </w:t>
+                        </w:r>
+                        <w:r>
+                          <w:rPr>
+                            <w:i/>
+                            <w:sz w:val="10"/>
+                            <w:szCs w:val="10"/>
+                          </w:rPr>
+                          <w:t>k</w:t>
+                        </w:r>
+                      </w:p>
+                    </w:txbxContent>
+                  </v:textbox>
+                </v:shape>
+                <v:shape id="Text Box 2" o:spid="_x0000_s1036" type="#_x0000_t202" style="position:absolute;left:381;top:6096;width:14727;height:1778;visibility:visible;mso-wrap-style:square;v-text-anchor:top" o:gfxdata="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" filled="f" stroked="f">
+                  <v:textbox>
+                    <w:txbxContent>
+                      <w:p>
+                        <w:pPr>
+                          <w:rPr>
+                            <w:i/>
+                            <w:sz w:val="10"/>
+                            <w:szCs w:val="10"/>
+                          </w:rPr>
+                        </w:pPr>
+                        <w:r>
+                          <w:rPr>
+                            <w:sz w:val="10"/>
+                            <w:szCs w:val="10"/>
+                          </w:rPr>
+                          <w:t>5-Convolutional Layer CNN</w:t>
+                        </w:r>
+                      </w:p>
+                    </w:txbxContent>
+                  </v:textbox>
+                </v:shape>
+              </v:group>
+            </w:pict>
+          </mc:Fallback>
+        </mc:AlternateContent>
+      </w:r>
+      <w:r>
+        <w:rPr>
+          <w:noProof/>
+        </w:rPr>
+        <mc:AlternateContent>
+          <mc:Choice Requires="wps">
+            <w:drawing>
+              <wp:anchor distT="0" distB="0" distL="114300" distR="114300" simplePos="0" relativeHeight="251661312" behindDoc="0" locked="0" layoutInCell="1" allowOverlap="1" wp14:anchorId="224AE87F" wp14:editId="11EF6682">
+                <wp:simplePos x="0" y="0"/>
+                <wp:positionH relativeFrom="column">
+                  <wp:posOffset>4552950</wp:posOffset>
+                </wp:positionH>
+                <wp:positionV relativeFrom="paragraph">
+                  <wp:posOffset>2232025</wp:posOffset>
+                </wp:positionV>
+                <wp:extent cx="86977" cy="92017"/>
+                <wp:effectExtent l="0" t="0" r="0" b="0"/>
+                <wp:wrapNone/>
+                <wp:docPr id="195" name="Rectangle 195"/>
+                <wp:cNvGraphicFramePr/>
+                <a:graphic xmlns:a="http://schemas.openxmlformats.org/drawingml/2006/main">
+                  <a:graphicData uri="http://schemas.microsoft.com/office/word/2010/wordprocessingShape">
+                    <wps:wsp>
+                      <wps:cNvSpPr/>
+                      <wps:spPr>
+                        <a:xfrm>
+                          <a:off x="0" y="0"/>
+                          <a:ext cx="86977" cy="92017"/>
+                        </a:xfrm>
+                        <a:prstGeom prst="rect">
+                          <a:avLst/>
+                        </a:prstGeom>
+                        <a:solidFill>
+                          <a:srgbClr val="FA8550"/>
+                        </a:solidFill>
+                        <a:ln w="3175">
+                          <a:solidFill>
+                            <a:schemeClr val="tx1"/>
+                          </a:solidFill>
+                        </a:ln>
+                      </wps:spPr>
+                      <wps:style>
+                        <a:lnRef idx="2">
+                          <a:schemeClr val="accent1">
+                            <a:shade val="50000"/>
+                          </a:schemeClr>
+                        </a:lnRef>
+                        <a:fillRef idx="1">
+                          <a:schemeClr val="accent1"/>
+                        </a:fillRef>
+                        <a:effectRef idx="0">
+                          <a:schemeClr val="accent1"/>
+                        </a:effectRef>
+                        <a:fontRef idx="minor">
+                          <a:schemeClr val="lt1"/>
+                        </a:fontRef>
+                      </wps:style>
+                      <wps:bodyPr rot="0" spcFirstLastPara="0" vertOverflow="overflow" horzOverflow="overflow" vert="horz" wrap="square" lIns="91440" tIns="45720" rIns="91440" bIns="45720" numCol="1" spcCol="0" rtlCol="0" fromWordArt="0" anchor="ctr" anchorCtr="0" forceAA="0" compatLnSpc="1">
+                        <a:prstTxWarp prst="textNoShape">
+                          <a:avLst/>
+                        </a:prstTxWarp>
+                        <a:noAutofit/>
+                      </wps:bodyPr>
+                    </wps:wsp>
+                  </a:graphicData>
+                </a:graphic>
+              </wp:anchor>
+            </w:drawing>
+          </mc:Choice>
+          <mc:Fallback>
+            <w:pict>
+              <v:rect w14:anchorId="6EA0D5A2" id="Rectangle 195" o:spid="_x0000_s1026" style="position:absolute;margin-left:358.5pt;margin-top:175.75pt;width:6.85pt;height:7.25pt;z-index:251661312;visibility:visible;mso-wrap-style:square;mso-wrap-distance-left:9pt;mso-wrap-distance-top:0;mso-wrap-distance-right:9pt;mso-wrap-distance-bottom:0;mso-position-horizontal:absolute;mso-position-horizontal-relative:text;mso-position-vertical:absolute;mso-position-vertical-relative:text;v-text-anchor:middle" o:gfxdata="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" fillcolor="#fa8550" strokecolor="black [3213]" strokeweight=".25pt"/>
+            </w:pict>
+          </mc:Fallback>
+        </mc:AlternateContent>
+      </w:r>
+      <w:r>
+        <w:rPr>
+          <w:rFonts w:ascii="Times" w:eastAsia="Times New Roman" w:hAnsi="Times" w:cs="Times New Roman"/>
+          <w:noProof/>
+        </w:rPr>
+        <mc:AlternateContent>
+          <mc:Choice Requires="wps">
+            <w:drawing>
+              <wp:anchor distT="0" distB="0" distL="114300" distR="114300" simplePos="0" relativeHeight="251653120" behindDoc="0" locked="0" layoutInCell="1" allowOverlap="1" wp14:anchorId="67959339" wp14:editId="34314AC4">
+                <wp:simplePos x="0" y="0"/>
+                <wp:positionH relativeFrom="column">
+                  <wp:posOffset>4461510</wp:posOffset>
+                </wp:positionH>
+                <wp:positionV relativeFrom="paragraph">
+                  <wp:posOffset>1542415</wp:posOffset>
+                </wp:positionV>
+                <wp:extent cx="1603313" cy="886460"/>
+                <wp:effectExtent l="0" t="0" r="16510" b="27940"/>
+                <wp:wrapNone/>
+                <wp:docPr id="8" name="Rectangle 8"/>
+                <wp:cNvGraphicFramePr/>
+                <a:graphic xmlns:a="http://schemas.openxmlformats.org/drawingml/2006/main">
+                  <a:graphicData uri="http://schemas.microsoft.com/office/word/2010/wordprocessingShape">
+                    <wps:wsp>
+                      <wps:cNvSpPr/>
+                      <wps:spPr>
+                        <a:xfrm>
+                          <a:off x="0" y="0"/>
+                          <a:ext cx="1603313" cy="886460"/>
+                        </a:xfrm>
+                        <a:prstGeom prst="rect">
+                          <a:avLst/>
+                        </a:prstGeom>
+                        <a:noFill/>
+                        <a:ln>
+                          <a:solidFill>
+                            <a:schemeClr val="tx1"/>
+                          </a:solidFill>
+                        </a:ln>
+                      </wps:spPr>
+                      <wps:style>
+                        <a:lnRef idx="2">
+                          <a:schemeClr val="accent1">
+                            <a:shade val="50000"/>
+                          </a:schemeClr>
+                        </a:lnRef>
+                        <a:fillRef idx="1">
+                          <a:schemeClr val="accent1"/>
+                        </a:fillRef>
+                        <a:effectRef idx="0">
+                          <a:schemeClr val="accent1"/>
+                        </a:effectRef>
+                        <a:fontRef idx="minor">
+                          <a:schemeClr val="lt1"/>
+                        </a:fontRef>
+                      </wps:style>
+                      <wps:bodyPr rot="0" spcFirstLastPara="0" vertOverflow="overflow" horzOverflow="overflow" vert="horz" wrap="square" lIns="91440" tIns="45720" rIns="91440" bIns="45720" numCol="1" spcCol="0" rtlCol="0" fromWordArt="0" anchor="ctr" anchorCtr="0" forceAA="0" compatLnSpc="1">
+                        <a:prstTxWarp prst="textNoShape">
+                          <a:avLst/>
+                        </a:prstTxWarp>
+                        <a:noAutofit/>
+                      </wps:bodyPr>
+                    </wps:wsp>
+                  </a:graphicData>
+                </a:graphic>
+                <wp14:sizeRelV relativeFrom="margin">
+                  <wp14:pctHeight>0</wp14:pctHeight>
+                </wp14:sizeRelV>
+              </wp:anchor>
+            </w:drawing>
+          </mc:Choice>
+          <mc:Fallback>
+            <w:pict>
+              <v:rect w14:anchorId="79B643A5" id="Rectangle 8" o:spid="_x0000_s1026" style="position:absolute;margin-left:351.3pt;margin-top:121.45pt;width:126.25pt;height:69.8pt;z-index:251653120;visibility:visible;mso-wrap-style:square;mso-height-percent:0;mso-wrap-distance-left:9pt;mso-wrap-distance-top:0;mso-wrap-distance-right:9pt;mso-wrap-distance-bottom:0;mso-position-horizontal:absolute;mso-position-horizontal-relative:text;mso-position-vertical:absolute;mso-position-vertical-relative:text;mso-height-percent:0;mso-height-relative:margin;v-text-anchor:middle" o:gfxdata="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" filled="f" strokecolor="black [3213]" strokeweight="1pt"/>
+            </w:pict>
+          </mc:Fallback>
+        </mc:AlternateContent>
+      </w:r>
+      <w:r>
+        <w:rPr>
+          <w:rFonts w:ascii="Times" w:eastAsia="Times New Roman" w:hAnsi="Times" w:cs="Times New Roman"/>
+          <w:noProof/>
+        </w:rPr>
         <w:drawing>
-          <wp:inline distT="0" distB="0" distL="0" distR="0" wp14:anchorId="54FCCD83" wp14:editId="68D14067">
-            <wp:extent cx="4431323" cy="2052327"/>
-            <wp:effectExtent l="0" t="0" r="7620" b="5080"/>
+          <wp:inline distT="0" distB="0" distL="0" distR="0" wp14:anchorId="54FCCD83" wp14:editId="056E9DB4">
+            <wp:extent cx="6401664" cy="2964872"/>
+            <wp:effectExtent l="0" t="0" r="0" b="6985"/>
             <wp:docPr id="5" name="Picture 5"/>
             <wp:cNvGraphicFramePr>
               <a:graphicFrameLocks xmlns:a="http://schemas.openxmlformats.org/drawingml/2006/main" noChangeAspect="1"/>
@@ -296,7 +1089,7 @@
                     <pic:cNvPicPr/>
                   </pic:nvPicPr>
                   <pic:blipFill>
-                    <a:blip r:embed="rId6" cstate="print">
+                    <a:blip r:embed="rId7" cstate="print">
                       <a:extLst>
                         <a:ext uri="{28A0092B-C50C-407E-A947-70E740481C1C}">
                           <a14:useLocalDpi xmlns:a14="http://schemas.microsoft.com/office/drawing/2010/main" val="0"/>
@@ -310,7 +1103,7 @@
                   <pic:spPr>
                     <a:xfrm>
                       <a:off x="0" y="0"/>
-                      <a:ext cx="4454403" cy="2063016"/>
+                      <a:ext cx="6437738" cy="2981579"/>
                     </a:xfrm>
                     <a:prstGeom prst="rect">
                       <a:avLst/>
@@ -375,12 +1168,695 @@
       </w:pPr>
       <w:r>
         <w:rPr>
+          <w:rFonts w:ascii="Times" w:eastAsia="Times New Roman" w:hAnsi="Times" w:cs="Times New Roman"/>
           <w:noProof/>
         </w:rPr>
+        <w:lastRenderedPageBreak/>
+        <mc:AlternateContent>
+          <mc:Choice Requires="wpg">
+            <w:drawing>
+              <wp:anchor distT="0" distB="0" distL="114300" distR="114300" simplePos="0" relativeHeight="251663360" behindDoc="0" locked="0" layoutInCell="1" allowOverlap="1" wp14:anchorId="41A36EBE" wp14:editId="42043977">
+                <wp:simplePos x="0" y="0"/>
+                <wp:positionH relativeFrom="column">
+                  <wp:posOffset>4575172</wp:posOffset>
+                </wp:positionH>
+                <wp:positionV relativeFrom="paragraph">
+                  <wp:posOffset>1898650</wp:posOffset>
+                </wp:positionV>
+                <wp:extent cx="1973583" cy="787400"/>
+                <wp:effectExtent l="0" t="0" r="0" b="0"/>
+                <wp:wrapNone/>
+                <wp:docPr id="3" name="Group 3"/>
+                <wp:cNvGraphicFramePr/>
+                <a:graphic xmlns:a="http://schemas.openxmlformats.org/drawingml/2006/main">
+                  <a:graphicData uri="http://schemas.microsoft.com/office/word/2010/wordprocessingGroup">
+                    <wpg:wgp>
+                      <wpg:cNvGrpSpPr/>
+                      <wpg:grpSpPr>
+                        <a:xfrm>
+                          <a:off x="0" y="0"/>
+                          <a:ext cx="1973583" cy="787400"/>
+                          <a:chOff x="-3" y="0"/>
+                          <a:chExt cx="1973725" cy="787475"/>
+                        </a:xfrm>
+                      </wpg:grpSpPr>
+                      <wpg:grpSp>
+                        <wpg:cNvPr id="4" name="Group 4"/>
+                        <wpg:cNvGrpSpPr/>
+                        <wpg:grpSpPr>
+                          <a:xfrm>
+                            <a:off x="-3" y="30480"/>
+                            <a:ext cx="91446" cy="714940"/>
+                            <a:chOff x="-3" y="0"/>
+                            <a:chExt cx="91446" cy="714940"/>
+                          </a:xfrm>
+                        </wpg:grpSpPr>
+                        <wps:wsp>
+                          <wps:cNvPr id="6" name="Rectangle 6"/>
+                          <wps:cNvSpPr/>
+                          <wps:spPr>
+                            <a:xfrm>
+                              <a:off x="4273" y="0"/>
+                              <a:ext cx="87170" cy="92507"/>
+                            </a:xfrm>
+                            <a:prstGeom prst="rect">
+                              <a:avLst/>
+                            </a:prstGeom>
+                            <a:solidFill>
+                              <a:srgbClr val="1E7FD0"/>
+                            </a:solidFill>
+                            <a:ln w="3175">
+                              <a:solidFill>
+                                <a:schemeClr val="tx1"/>
+                              </a:solidFill>
+                            </a:ln>
+                          </wps:spPr>
+                          <wps:style>
+                            <a:lnRef idx="2">
+                              <a:schemeClr val="accent1">
+                                <a:shade val="50000"/>
+                              </a:schemeClr>
+                            </a:lnRef>
+                            <a:fillRef idx="1">
+                              <a:schemeClr val="accent1"/>
+                            </a:fillRef>
+                            <a:effectRef idx="0">
+                              <a:schemeClr val="accent1"/>
+                            </a:effectRef>
+                            <a:fontRef idx="minor">
+                              <a:schemeClr val="lt1"/>
+                            </a:fontRef>
+                          </wps:style>
+                          <wps:bodyPr rot="0" spcFirstLastPara="0" vertOverflow="overflow" horzOverflow="overflow" vert="horz" wrap="square" lIns="91440" tIns="45720" rIns="91440" bIns="45720" numCol="1" spcCol="0" rtlCol="0" fromWordArt="0" anchor="ctr" anchorCtr="0" forceAA="0" compatLnSpc="1">
+                            <a:prstTxWarp prst="textNoShape">
+                              <a:avLst/>
+                            </a:prstTxWarp>
+                            <a:noAutofit/>
+                          </wps:bodyPr>
+                        </wps:wsp>
+                        <wps:wsp>
+                          <wps:cNvPr id="7" name="Rectangle 7"/>
+                          <wps:cNvSpPr/>
+                          <wps:spPr>
+                            <a:xfrm>
+                              <a:off x="0" y="153824"/>
+                              <a:ext cx="87170" cy="92507"/>
+                            </a:xfrm>
+                            <a:prstGeom prst="rect">
+                              <a:avLst/>
+                            </a:prstGeom>
+                            <a:solidFill>
+                              <a:srgbClr val="6ED6F6"/>
+                            </a:solidFill>
+                            <a:ln w="3175">
+                              <a:solidFill>
+                                <a:schemeClr val="tx1"/>
+                              </a:solidFill>
+                            </a:ln>
+                          </wps:spPr>
+                          <wps:style>
+                            <a:lnRef idx="2">
+                              <a:schemeClr val="accent1">
+                                <a:shade val="50000"/>
+                              </a:schemeClr>
+                            </a:lnRef>
+                            <a:fillRef idx="1">
+                              <a:schemeClr val="accent1"/>
+                            </a:fillRef>
+                            <a:effectRef idx="0">
+                              <a:schemeClr val="accent1"/>
+                            </a:effectRef>
+                            <a:fontRef idx="minor">
+                              <a:schemeClr val="lt1"/>
+                            </a:fontRef>
+                          </wps:style>
+                          <wps:bodyPr rot="0" spcFirstLastPara="0" vertOverflow="overflow" horzOverflow="overflow" vert="horz" wrap="square" lIns="91440" tIns="45720" rIns="91440" bIns="45720" numCol="1" spcCol="0" rtlCol="0" fromWordArt="0" anchor="ctr" anchorCtr="0" forceAA="0" compatLnSpc="1">
+                            <a:prstTxWarp prst="textNoShape">
+                              <a:avLst/>
+                            </a:prstTxWarp>
+                            <a:noAutofit/>
+                          </wps:bodyPr>
+                        </wps:wsp>
+                        <wps:wsp>
+                          <wps:cNvPr id="14" name="Rectangle 14"/>
+                          <wps:cNvSpPr/>
+                          <wps:spPr>
+                            <a:xfrm>
+                              <a:off x="4273" y="316194"/>
+                              <a:ext cx="87170" cy="92507"/>
+                            </a:xfrm>
+                            <a:prstGeom prst="rect">
+                              <a:avLst/>
+                            </a:prstGeom>
+                            <a:solidFill>
+                              <a:srgbClr val="FA12FF"/>
+                            </a:solidFill>
+                            <a:ln w="3175">
+                              <a:solidFill>
+                                <a:schemeClr val="tx1"/>
+                              </a:solidFill>
+                            </a:ln>
+                          </wps:spPr>
+                          <wps:style>
+                            <a:lnRef idx="2">
+                              <a:schemeClr val="accent1">
+                                <a:shade val="50000"/>
+                              </a:schemeClr>
+                            </a:lnRef>
+                            <a:fillRef idx="1">
+                              <a:schemeClr val="accent1"/>
+                            </a:fillRef>
+                            <a:effectRef idx="0">
+                              <a:schemeClr val="accent1"/>
+                            </a:effectRef>
+                            <a:fontRef idx="minor">
+                              <a:schemeClr val="lt1"/>
+                            </a:fontRef>
+                          </wps:style>
+                          <wps:bodyPr rot="0" spcFirstLastPara="0" vertOverflow="overflow" horzOverflow="overflow" vert="horz" wrap="square" lIns="91440" tIns="45720" rIns="91440" bIns="45720" numCol="1" spcCol="0" rtlCol="0" fromWordArt="0" anchor="ctr" anchorCtr="0" forceAA="0" compatLnSpc="1">
+                            <a:prstTxWarp prst="textNoShape">
+                              <a:avLst/>
+                            </a:prstTxWarp>
+                            <a:noAutofit/>
+                          </wps:bodyPr>
+                        </wps:wsp>
+                        <wps:wsp>
+                          <wps:cNvPr id="20" name="Rectangle 20"/>
+                          <wps:cNvSpPr/>
+                          <wps:spPr>
+                            <a:xfrm>
+                              <a:off x="0" y="470018"/>
+                              <a:ext cx="87170" cy="92507"/>
+                            </a:xfrm>
+                            <a:prstGeom prst="rect">
+                              <a:avLst/>
+                            </a:prstGeom>
+                            <a:solidFill>
+                              <a:srgbClr val="E23000"/>
+                            </a:solidFill>
+                            <a:ln w="3175">
+                              <a:solidFill>
+                                <a:schemeClr val="tx1"/>
+                              </a:solidFill>
+                            </a:ln>
+                          </wps:spPr>
+                          <wps:style>
+                            <a:lnRef idx="2">
+                              <a:schemeClr val="accent1">
+                                <a:shade val="50000"/>
+                              </a:schemeClr>
+                            </a:lnRef>
+                            <a:fillRef idx="1">
+                              <a:schemeClr val="accent1"/>
+                            </a:fillRef>
+                            <a:effectRef idx="0">
+                              <a:schemeClr val="accent1"/>
+                            </a:effectRef>
+                            <a:fontRef idx="minor">
+                              <a:schemeClr val="lt1"/>
+                            </a:fontRef>
+                          </wps:style>
+                          <wps:bodyPr rot="0" spcFirstLastPara="0" vertOverflow="overflow" horzOverflow="overflow" vert="horz" wrap="square" lIns="91440" tIns="45720" rIns="91440" bIns="45720" numCol="1" spcCol="0" rtlCol="0" fromWordArt="0" anchor="ctr" anchorCtr="0" forceAA="0" compatLnSpc="1">
+                            <a:prstTxWarp prst="textNoShape">
+                              <a:avLst/>
+                            </a:prstTxWarp>
+                            <a:noAutofit/>
+                          </wps:bodyPr>
+                        </wps:wsp>
+                        <wps:wsp>
+                          <wps:cNvPr id="28" name="Rectangle 28"/>
+                          <wps:cNvSpPr/>
+                          <wps:spPr>
+                            <a:xfrm>
+                              <a:off x="-3" y="622433"/>
+                              <a:ext cx="87170" cy="92507"/>
+                            </a:xfrm>
+                            <a:prstGeom prst="rect">
+                              <a:avLst/>
+                            </a:prstGeom>
+                            <a:solidFill>
+                              <a:srgbClr val="FA8550"/>
+                            </a:solidFill>
+                            <a:ln w="3175">
+                              <a:solidFill>
+                                <a:schemeClr val="tx1"/>
+                              </a:solidFill>
+                            </a:ln>
+                          </wps:spPr>
+                          <wps:style>
+                            <a:lnRef idx="2">
+                              <a:schemeClr val="accent1">
+                                <a:shade val="50000"/>
+                              </a:schemeClr>
+                            </a:lnRef>
+                            <a:fillRef idx="1">
+                              <a:schemeClr val="accent1"/>
+                            </a:fillRef>
+                            <a:effectRef idx="0">
+                              <a:schemeClr val="accent1"/>
+                            </a:effectRef>
+                            <a:fontRef idx="minor">
+                              <a:schemeClr val="lt1"/>
+                            </a:fontRef>
+                          </wps:style>
+                          <wps:bodyPr rot="0" spcFirstLastPara="0" vertOverflow="overflow" horzOverflow="overflow" vert="horz" wrap="square" lIns="91440" tIns="45720" rIns="91440" bIns="45720" numCol="1" spcCol="0" rtlCol="0" fromWordArt="0" anchor="ctr" anchorCtr="0" forceAA="0" compatLnSpc="1">
+                            <a:prstTxWarp prst="textNoShape">
+                              <a:avLst/>
+                            </a:prstTxWarp>
+                            <a:noAutofit/>
+                          </wps:bodyPr>
+                        </wps:wsp>
+                      </wpg:grpSp>
+                      <wps:wsp>
+                        <wps:cNvPr id="21" name="Text Box 2"/>
+                        <wps:cNvSpPr txBox="1">
+                          <a:spLocks noChangeArrowheads="1"/>
+                        </wps:cNvSpPr>
+                        <wps:spPr bwMode="auto">
+                          <a:xfrm>
+                            <a:off x="34290" y="0"/>
+                            <a:ext cx="1935622" cy="177875"/>
+                          </a:xfrm>
+                          <a:prstGeom prst="rect">
+                            <a:avLst/>
+                          </a:prstGeom>
+                          <a:noFill/>
+                          <a:ln w="9525">
+                            <a:noFill/>
+                            <a:miter lim="800000"/>
+                            <a:headEnd/>
+                            <a:tailEnd/>
+                          </a:ln>
+                        </wps:spPr>
+                        <wps:txbx>
+                          <w:txbxContent>
+                            <w:p>
+                              <w:pPr>
+                                <w:rPr>
+                                  <w:sz w:val="10"/>
+                                  <w:szCs w:val="10"/>
+                                </w:rPr>
+                              </w:pPr>
+                              <w:r>
+                                <w:rPr>
+                                  <w:sz w:val="10"/>
+                                  <w:szCs w:val="10"/>
+                                </w:rPr>
+                                <w:t xml:space="preserve">Adam Optimizer with Dense(16) inserted at </w:t>
+                              </w:r>
+                              <w:r>
+                                <w:rPr>
+                                  <w:i/>
+                                  <w:sz w:val="10"/>
+                                  <w:szCs w:val="10"/>
+                                </w:rPr>
+                                <w:t>k</w:t>
+                              </w:r>
+                            </w:p>
+                          </w:txbxContent>
+                        </wps:txbx>
+                        <wps:bodyPr rot="0" vert="horz" wrap="square" lIns="91440" tIns="45720" rIns="91440" bIns="45720" anchor="t" anchorCtr="0">
+                          <a:noAutofit/>
+                        </wps:bodyPr>
+                      </wps:wsp>
+                      <wps:wsp>
+                        <wps:cNvPr id="22" name="Text Box 2"/>
+                        <wps:cNvSpPr txBox="1">
+                          <a:spLocks noChangeArrowheads="1"/>
+                        </wps:cNvSpPr>
+                        <wps:spPr bwMode="auto">
+                          <a:xfrm>
+                            <a:off x="38100" y="152400"/>
+                            <a:ext cx="1935622" cy="177875"/>
+                          </a:xfrm>
+                          <a:prstGeom prst="rect">
+                            <a:avLst/>
+                          </a:prstGeom>
+                          <a:noFill/>
+                          <a:ln w="9525">
+                            <a:noFill/>
+                            <a:miter lim="800000"/>
+                            <a:headEnd/>
+                            <a:tailEnd/>
+                          </a:ln>
+                        </wps:spPr>
+                        <wps:txbx>
+                          <w:txbxContent>
+                            <w:p>
+                              <w:pPr>
+                                <w:rPr>
+                                  <w:sz w:val="10"/>
+                                  <w:szCs w:val="10"/>
+                                </w:rPr>
+                              </w:pPr>
+                              <w:r>
+                                <w:rPr>
+                                  <w:sz w:val="10"/>
+                                  <w:szCs w:val="10"/>
+                                </w:rPr>
+                                <w:t>Adam Optimizer</w:t>
+                              </w:r>
+                            </w:p>
+                          </w:txbxContent>
+                        </wps:txbx>
+                        <wps:bodyPr rot="0" vert="horz" wrap="square" lIns="91440" tIns="45720" rIns="91440" bIns="45720" anchor="t" anchorCtr="0">
+                          <a:noAutofit/>
+                        </wps:bodyPr>
+                      </wps:wsp>
+                      <wps:wsp>
+                        <wps:cNvPr id="23" name="Text Box 2"/>
+                        <wps:cNvSpPr txBox="1">
+                          <a:spLocks noChangeArrowheads="1"/>
+                        </wps:cNvSpPr>
+                        <wps:spPr bwMode="auto">
+                          <a:xfrm>
+                            <a:off x="34290" y="304800"/>
+                            <a:ext cx="1476796" cy="177800"/>
+                          </a:xfrm>
+                          <a:prstGeom prst="rect">
+                            <a:avLst/>
+                          </a:prstGeom>
+                          <a:noFill/>
+                          <a:ln w="9525">
+                            <a:noFill/>
+                            <a:miter lim="800000"/>
+                            <a:headEnd/>
+                            <a:tailEnd/>
+                          </a:ln>
+                        </wps:spPr>
+                        <wps:txbx>
+                          <w:txbxContent>
+                            <w:p>
+                              <w:pPr>
+                                <w:rPr>
+                                  <w:i/>
+                                  <w:sz w:val="10"/>
+                                  <w:szCs w:val="10"/>
+                                </w:rPr>
+                              </w:pPr>
+                              <w:proofErr w:type="spellStart"/>
+                              <w:r>
+                                <w:rPr>
+                                  <w:sz w:val="10"/>
+                                  <w:szCs w:val="10"/>
+                                </w:rPr>
+                                <w:t>AdaGrad</w:t>
+                              </w:r>
+                              <w:proofErr w:type="spellEnd"/>
+                              <w:r>
+                                <w:rPr>
+                                  <w:sz w:val="10"/>
+                                  <w:szCs w:val="10"/>
+                                </w:rPr>
+                                <w:t xml:space="preserve"> Optimizer with Dense(16) inserted at </w:t>
+                              </w:r>
+                              <w:r>
+                                <w:rPr>
+                                  <w:i/>
+                                  <w:sz w:val="10"/>
+                                  <w:szCs w:val="10"/>
+                                </w:rPr>
+                                <w:t>k</w:t>
+                              </w:r>
+                            </w:p>
+                          </w:txbxContent>
+                        </wps:txbx>
+                        <wps:bodyPr rot="0" vert="horz" wrap="square" lIns="91440" tIns="45720" rIns="91440" bIns="45720" anchor="t" anchorCtr="0">
+                          <a:noAutofit/>
+                        </wps:bodyPr>
+                      </wps:wsp>
+                      <wps:wsp>
+                        <wps:cNvPr id="24" name="Text Box 2"/>
+                        <wps:cNvSpPr txBox="1">
+                          <a:spLocks noChangeArrowheads="1"/>
+                        </wps:cNvSpPr>
+                        <wps:spPr bwMode="auto">
+                          <a:xfrm>
+                            <a:off x="38100" y="457200"/>
+                            <a:ext cx="1472750" cy="177875"/>
+                          </a:xfrm>
+                          <a:prstGeom prst="rect">
+                            <a:avLst/>
+                          </a:prstGeom>
+                          <a:noFill/>
+                          <a:ln w="9525">
+                            <a:noFill/>
+                            <a:miter lim="800000"/>
+                            <a:headEnd/>
+                            <a:tailEnd/>
+                          </a:ln>
+                        </wps:spPr>
+                        <wps:txbx>
+                          <w:txbxContent>
+                            <w:p>
+                              <w:pPr>
+                                <w:rPr>
+                                  <w:i/>
+                                  <w:sz w:val="10"/>
+                                  <w:szCs w:val="10"/>
+                                </w:rPr>
+                              </w:pPr>
+                              <w:r>
+                                <w:rPr>
+                                  <w:sz w:val="10"/>
+                                  <w:szCs w:val="10"/>
+                                </w:rPr>
+                                <w:t xml:space="preserve">Adam Optimizer with Dropout(0.25) inserted at </w:t>
+                              </w:r>
+                              <w:r>
+                                <w:rPr>
+                                  <w:i/>
+                                  <w:sz w:val="10"/>
+                                  <w:szCs w:val="10"/>
+                                </w:rPr>
+                                <w:t>k</w:t>
+                              </w:r>
+                            </w:p>
+                          </w:txbxContent>
+                        </wps:txbx>
+                        <wps:bodyPr rot="0" vert="horz" wrap="square" lIns="91440" tIns="45720" rIns="91440" bIns="45720" anchor="t" anchorCtr="0">
+                          <a:noAutofit/>
+                        </wps:bodyPr>
+                      </wps:wsp>
+                      <wps:wsp>
+                        <wps:cNvPr id="25" name="Text Box 2"/>
+                        <wps:cNvSpPr txBox="1">
+                          <a:spLocks noChangeArrowheads="1"/>
+                        </wps:cNvSpPr>
+                        <wps:spPr bwMode="auto">
+                          <a:xfrm>
+                            <a:off x="38100" y="609600"/>
+                            <a:ext cx="1472750" cy="177875"/>
+                          </a:xfrm>
+                          <a:prstGeom prst="rect">
+                            <a:avLst/>
+                          </a:prstGeom>
+                          <a:noFill/>
+                          <a:ln w="9525">
+                            <a:noFill/>
+                            <a:miter lim="800000"/>
+                            <a:headEnd/>
+                            <a:tailEnd/>
+                          </a:ln>
+                        </wps:spPr>
+                        <wps:txbx>
+                          <w:txbxContent>
+                            <w:p>
+                              <w:pPr>
+                                <w:rPr>
+                                  <w:i/>
+                                  <w:sz w:val="10"/>
+                                  <w:szCs w:val="10"/>
+                                </w:rPr>
+                              </w:pPr>
+                              <w:r>
+                                <w:rPr>
+                                  <w:sz w:val="10"/>
+                                  <w:szCs w:val="10"/>
+                                </w:rPr>
+                                <w:t>5-Convolutional Layer CNN</w:t>
+                              </w:r>
+                            </w:p>
+                          </w:txbxContent>
+                        </wps:txbx>
+                        <wps:bodyPr rot="0" vert="horz" wrap="square" lIns="91440" tIns="45720" rIns="91440" bIns="45720" anchor="t" anchorCtr="0">
+                          <a:noAutofit/>
+                        </wps:bodyPr>
+                      </wps:wsp>
+                    </wpg:wgp>
+                  </a:graphicData>
+                </a:graphic>
+                <wp14:sizeRelV relativeFrom="margin">
+                  <wp14:pctHeight>0</wp14:pctHeight>
+                </wp14:sizeRelV>
+              </wp:anchor>
+            </w:drawing>
+          </mc:Choice>
+          <mc:Fallback>
+            <w:pict>
+              <v:group w14:anchorId="41A36EBE" id="Group 3" o:spid="_x0000_s1037" style="position:absolute;left:0;text-align:left;margin-left:360.25pt;margin-top:149.5pt;width:155.4pt;height:62pt;z-index:251663360;mso-height-relative:margin" coordorigin="" coordsize="19737,7874" o:gfxdata="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">
+                <v:group id="Group 4" o:spid="_x0000_s1038" style="position:absolute;top:304;width:914;height:7150" coordorigin="" coordsize="914,7149" o:gfxdata="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">
+                  <v:rect id="Rectangle 6" o:spid="_x0000_s1039" style="position:absolute;left:42;width:872;height:925;visibility:visible;mso-wrap-style:square;v-text-anchor:middle" o:gfxdata="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" fillcolor="#1e7fd0" strokecolor="black [3213]" strokeweight=".25pt"/>
+                  <v:rect id="Rectangle 7" o:spid="_x0000_s1040" style="position:absolute;top:1538;width:871;height:925;visibility:visible;mso-wrap-style:square;v-text-anchor:middle" o:gfxdata="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" fillcolor="#6ed6f6" strokecolor="black [3213]" strokeweight=".25pt"/>
+                  <v:rect id="Rectangle 14" o:spid="_x0000_s1041" style="position:absolute;left:42;top:3161;width:872;height:926;visibility:visible;mso-wrap-style:square;v-text-anchor:middle" o:gfxdata="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" fillcolor="#fa12ff" strokecolor="black [3213]" strokeweight=".25pt"/>
+                  <v:rect id="Rectangle 20" o:spid="_x0000_s1042" style="position:absolute;top:4700;width:871;height:925;visibility:visible;mso-wrap-style:square;v-text-anchor:middle" o:gfxdata="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" fillcolor="#e23000" strokecolor="black [3213]" strokeweight=".25pt"/>
+                  <v:rect id="Rectangle 28" o:spid="_x0000_s1043" style="position:absolute;top:6224;width:871;height:925;visibility:visible;mso-wrap-style:square;v-text-anchor:middle" o:gfxdata="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" fillcolor="#fa8550" strokecolor="black [3213]" strokeweight=".25pt"/>
+                </v:group>
+                <v:shape id="Text Box 2" o:spid="_x0000_s1044" type="#_x0000_t202" style="position:absolute;left:342;width:19357;height:1778;visibility:visible;mso-wrap-style:square;v-text-anchor:top" o:gfxdata="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" filled="f" stroked="f">
+                  <v:textbox>
+                    <w:txbxContent>
+                      <w:p>
+                        <w:pPr>
+                          <w:rPr>
+                            <w:sz w:val="10"/>
+                            <w:szCs w:val="10"/>
+                          </w:rPr>
+                        </w:pPr>
+                        <w:r>
+                          <w:rPr>
+                            <w:sz w:val="10"/>
+                            <w:szCs w:val="10"/>
+                          </w:rPr>
+                          <w:t xml:space="preserve">Adam Optimizer with Dense(16) inserted at </w:t>
+                        </w:r>
+                        <w:r>
+                          <w:rPr>
+                            <w:i/>
+                            <w:sz w:val="10"/>
+                            <w:szCs w:val="10"/>
+                          </w:rPr>
+                          <w:t>k</w:t>
+                        </w:r>
+                      </w:p>
+                    </w:txbxContent>
+                  </v:textbox>
+                </v:shape>
+                <v:shape id="Text Box 2" o:spid="_x0000_s1045" type="#_x0000_t202" style="position:absolute;left:381;top:1524;width:19356;height:1778;visibility:visible;mso-wrap-style:square;v-text-anchor:top" o:gfxdata="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" filled="f" stroked="f">
+                  <v:textbox>
+                    <w:txbxContent>
+                      <w:p>
+                        <w:pPr>
+                          <w:rPr>
+                            <w:sz w:val="10"/>
+                            <w:szCs w:val="10"/>
+                          </w:rPr>
+                        </w:pPr>
+                        <w:r>
+                          <w:rPr>
+                            <w:sz w:val="10"/>
+                            <w:szCs w:val="10"/>
+                          </w:rPr>
+                          <w:t>Adam Optimizer</w:t>
+                        </w:r>
+                      </w:p>
+                    </w:txbxContent>
+                  </v:textbox>
+                </v:shape>
+                <v:shape id="Text Box 2" o:spid="_x0000_s1046" type="#_x0000_t202" style="position:absolute;left:342;top:3048;width:14768;height:1778;visibility:visible;mso-wrap-style:square;v-text-anchor:top" o:gfxdata="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" filled="f" stroked="f">
+                  <v:textbox>
+                    <w:txbxContent>
+                      <w:p>
+                        <w:pPr>
+                          <w:rPr>
+                            <w:i/>
+                            <w:sz w:val="10"/>
+                            <w:szCs w:val="10"/>
+                          </w:rPr>
+                        </w:pPr>
+                        <w:proofErr w:type="spellStart"/>
+                        <w:r>
+                          <w:rPr>
+                            <w:sz w:val="10"/>
+                            <w:szCs w:val="10"/>
+                          </w:rPr>
+                          <w:t>AdaGrad</w:t>
+                        </w:r>
+                        <w:proofErr w:type="spellEnd"/>
+                        <w:r>
+                          <w:rPr>
+                            <w:sz w:val="10"/>
+                            <w:szCs w:val="10"/>
+                          </w:rPr>
+                          <w:t xml:space="preserve"> Optimizer with Dense(16) inserted at </w:t>
+                        </w:r>
+                        <w:r>
+                          <w:rPr>
+                            <w:i/>
+                            <w:sz w:val="10"/>
+                            <w:szCs w:val="10"/>
+                          </w:rPr>
+                          <w:t>k</w:t>
+                        </w:r>
+                      </w:p>
+                    </w:txbxContent>
+                  </v:textbox>
+                </v:shape>
+                <v:shape id="Text Box 2" o:spid="_x0000_s1047" type="#_x0000_t202" style="position:absolute;left:381;top:4572;width:14727;height:1778;visibility:visible;mso-wrap-style:square;v-text-anchor:top" o:gfxdata="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" filled="f" stroked="f">
+                  <v:textbox>
+                    <w:txbxContent>
+                      <w:p>
+                        <w:pPr>
+                          <w:rPr>
+                            <w:i/>
+                            <w:sz w:val="10"/>
+                            <w:szCs w:val="10"/>
+                          </w:rPr>
+                        </w:pPr>
+                        <w:r>
+                          <w:rPr>
+                            <w:sz w:val="10"/>
+                            <w:szCs w:val="10"/>
+                          </w:rPr>
+                          <w:t xml:space="preserve">Adam Optimizer with Dropout(0.25) inserted at </w:t>
+                        </w:r>
+                        <w:r>
+                          <w:rPr>
+                            <w:i/>
+                            <w:sz w:val="10"/>
+                            <w:szCs w:val="10"/>
+                          </w:rPr>
+                          <w:t>k</w:t>
+                        </w:r>
+                      </w:p>
+                    </w:txbxContent>
+                  </v:textbox>
+                </v:shape>
+                <v:shape id="Text Box 2" o:spid="_x0000_s1048" type="#_x0000_t202" style="position:absolute;left:381;top:6096;width:14727;height:1778;visibility:visible;mso-wrap-style:square;v-text-anchor:top" o:gfxdata="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" filled="f" stroked="f">
+                  <v:textbox>
+                    <w:txbxContent>
+                      <w:p>
+                        <w:pPr>
+                          <w:rPr>
+                            <w:i/>
+                            <w:sz w:val="10"/>
+                            <w:szCs w:val="10"/>
+                          </w:rPr>
+                        </w:pPr>
+                        <w:r>
+                          <w:rPr>
+                            <w:sz w:val="10"/>
+                            <w:szCs w:val="10"/>
+                          </w:rPr>
+                          <w:t>5-Convolutional Layer CNN</w:t>
+                        </w:r>
+                      </w:p>
+                    </w:txbxContent>
+                  </v:textbox>
+                </v:shape>
+              </v:group>
+            </w:pict>
+          </mc:Fallback>
+        </mc:AlternateContent>
+      </w:r>
+      <w:bookmarkStart w:id="0" w:name="_GoBack"/>
+      <w:r>
+        <w:rPr>
+          <w:noProof/>
+        </w:rPr>
         <w:drawing>
-          <wp:inline distT="0" distB="0" distL="0" distR="0" wp14:anchorId="69C8C546" wp14:editId="219D1171">
-            <wp:extent cx="4437609" cy="1909214"/>
-            <wp:effectExtent l="0" t="0" r="1270" b="0"/>
+          <wp:inline distT="0" distB="0" distL="0" distR="0" wp14:anchorId="69C8C546" wp14:editId="6F380CB3">
+            <wp:extent cx="6709440" cy="2886635"/>
+            <wp:effectExtent l="0" t="0" r="0" b="9525"/>
             <wp:docPr id="1" name="Picture 1"/>
             <wp:cNvGraphicFramePr>
               <a:graphicFrameLocks xmlns:a="http://schemas.openxmlformats.org/drawingml/2006/main" noChangeAspect="1"/>
@@ -393,7 +1869,7 @@
                     <pic:cNvPicPr/>
                   </pic:nvPicPr>
                   <pic:blipFill>
-                    <a:blip r:embed="rId7"/>
+                    <a:blip r:embed="rId8"/>
                     <a:stretch>
                       <a:fillRect/>
                     </a:stretch>
@@ -401,7 +1877,7 @@
                   <pic:spPr>
                     <a:xfrm>
                       <a:off x="0" y="0"/>
-                      <a:ext cx="4473055" cy="1924464"/>
+                      <a:ext cx="6832457" cy="2939561"/>
                     </a:xfrm>
                     <a:prstGeom prst="rect">
                       <a:avLst/>
@@ -413,6 +1889,7 @@
           </wp:inline>
         </w:drawing>
       </w:r>
+      <w:bookmarkEnd w:id="0"/>
     </w:p>
     <w:p>
       <w:pPr>
@@ -1244,4 +2721,16 @@
     </a:ext>
   </a:extLst>
 </a:theme>
+</file>
+
+<file path=customXml/item1.xml><?xml version="1.0" encoding="utf-8"?>
+<b:Sources xmlns:b="http://schemas.openxmlformats.org/officeDocument/2006/bibliography" xmlns="http://schemas.openxmlformats.org/officeDocument/2006/bibliography" SelectedStyle="\APASixthEditionOfficeOnline.xsl" StyleName="APA" Version="6"/>
+</file>
+
+<file path=customXml/itemProps1.xml><?xml version="1.0" encoding="utf-8"?>
+<ds:datastoreItem xmlns:ds="http://schemas.openxmlformats.org/officeDocument/2006/customXml" ds:itemID="{49308EA8-072E-42F6-8B96-9441C01935CA}">
+  <ds:schemaRefs>
+    <ds:schemaRef ds:uri="http://schemas.openxmlformats.org/officeDocument/2006/bibliography"/>
+  </ds:schemaRefs>
+</ds:datastoreItem>
 </file>
</xml_diff>